<commit_message>
Minor changes in files
</commit_message>
<xml_diff>
--- a/Dockerizing Jenkins Pipeline.docx
+++ b/Dockerizing Jenkins Pipeline.docx
@@ -68,6 +68,94 @@
           <w:shd w:val="clear" w:color="auto" w:fill="FFFFFF"/>
         </w:rPr>
       </w:pPr>
+      <w:proofErr w:type="spellStart"/>
+      <w:r>
+        <w:rPr>
+          <w:rFonts w:ascii="Tahoma" w:hAnsi="Tahoma" w:cs="Tahoma"/>
+          <w:b/>
+          <w:bCs/>
+          <w:color w:val="292F32"/>
+          <w:sz w:val="28"/>
+          <w:szCs w:val="28"/>
+          <w:shd w:val="clear" w:color="auto" w:fill="FFFFFF"/>
+        </w:rPr>
+        <w:t>Git</w:t>
+      </w:r>
+      <w:proofErr w:type="spellEnd"/>
+      <w:r>
+        <w:rPr>
+          <w:rFonts w:ascii="Tahoma" w:hAnsi="Tahoma" w:cs="Tahoma"/>
+          <w:b/>
+          <w:bCs/>
+          <w:color w:val="292F32"/>
+          <w:sz w:val="28"/>
+          <w:szCs w:val="28"/>
+          <w:shd w:val="clear" w:color="auto" w:fill="FFFFFF"/>
+        </w:rPr>
+        <w:t xml:space="preserve"> hub link</w:t>
+      </w:r>
+      <w:r>
+        <w:rPr>
+          <w:rFonts w:ascii="Helvetica" w:hAnsi="Helvetica" w:cs="Helvetica"/>
+          <w:b/>
+          <w:bCs/>
+          <w:color w:val="292F32"/>
+          <w:sz w:val="28"/>
+          <w:szCs w:val="28"/>
+          <w:shd w:val="clear" w:color="auto" w:fill="FFFFFF"/>
+        </w:rPr>
+        <w:t xml:space="preserve"> </w:t>
+      </w:r>
+      <w:r>
+        <w:rPr>
+          <w:rFonts w:ascii="Helvetica" w:hAnsi="Helvetica" w:cs="Helvetica"/>
+          <w:b/>
+          <w:bCs/>
+          <w:color w:val="292F32"/>
+          <w:sz w:val="30"/>
+          <w:szCs w:val="30"/>
+          <w:shd w:val="clear" w:color="auto" w:fill="FFFFFF"/>
+        </w:rPr>
+        <w:t xml:space="preserve">- </w:t>
+      </w:r>
+      <w:hyperlink r:id="rId7" w:history="1">
+        <w:r>
+          <w:rPr>
+            <w:rStyle w:val="Hyperlink"/>
+            <w:rFonts w:ascii="Tahoma" w:hAnsi="Tahoma" w:cs="Tahoma"/>
+            <w:b/>
+            <w:bCs/>
+            <w:sz w:val="20"/>
+            <w:szCs w:val="20"/>
+            <w:shd w:val="clear" w:color="auto" w:fill="FFFFFF"/>
+          </w:rPr>
+          <w:t>https://gi</w:t>
+        </w:r>
+        <w:r>
+          <w:rPr>
+            <w:rStyle w:val="Hyperlink"/>
+            <w:rFonts w:ascii="Tahoma" w:hAnsi="Tahoma" w:cs="Tahoma"/>
+            <w:b/>
+            <w:bCs/>
+            <w:sz w:val="20"/>
+            <w:szCs w:val="20"/>
+            <w:shd w:val="clear" w:color="auto" w:fill="FFFFFF"/>
+          </w:rPr>
+          <w:t>t</w:t>
+        </w:r>
+        <w:r>
+          <w:rPr>
+            <w:rStyle w:val="Hyperlink"/>
+            <w:rFonts w:ascii="Tahoma" w:hAnsi="Tahoma" w:cs="Tahoma"/>
+            <w:b/>
+            <w:bCs/>
+            <w:sz w:val="20"/>
+            <w:szCs w:val="20"/>
+            <w:shd w:val="clear" w:color="auto" w:fill="FFFFFF"/>
+          </w:rPr>
+          <w:t>hub.com/SathishSubramanian96/Dockerizing-Jenkins-Pipeline</w:t>
+        </w:r>
+      </w:hyperlink>
     </w:p>
     <w:p>
       <w:pPr>
@@ -680,17 +768,46 @@
     <w:p>
       <w:pPr>
         <w:pStyle w:val="ListParagraph"/>
-        <w:ind w:left="1440"/>
-        <w:rPr>
-          <w:rFonts w:ascii="Tahoma" w:hAnsi="Tahoma" w:cs="Tahoma"/>
-          <w:bCs/>
-          <w:color w:val="292F32"/>
-          <w:sz w:val="20"/>
-          <w:szCs w:val="30"/>
-          <w:shd w:val="clear" w:color="auto" w:fill="FFFFFF"/>
-        </w:rPr>
-      </w:pPr>
-    </w:p>
+        <w:numPr>
+          <w:ilvl w:val="1"/>
+          <w:numId w:val="2"/>
+        </w:numPr>
+        <w:rPr>
+          <w:rFonts w:ascii="Tahoma" w:hAnsi="Tahoma" w:cs="Tahoma"/>
+          <w:bCs/>
+          <w:color w:val="292F32"/>
+          <w:sz w:val="20"/>
+          <w:szCs w:val="30"/>
+          <w:shd w:val="clear" w:color="auto" w:fill="FFFFFF"/>
+        </w:rPr>
+      </w:pPr>
+      <w:proofErr w:type="spellStart"/>
+      <w:r>
+        <w:rPr>
+          <w:rFonts w:ascii="Tahoma" w:hAnsi="Tahoma" w:cs="Tahoma"/>
+          <w:bCs/>
+          <w:color w:val="292F32"/>
+          <w:sz w:val="20"/>
+          <w:szCs w:val="30"/>
+          <w:shd w:val="clear" w:color="auto" w:fill="FFFFFF"/>
+        </w:rPr>
+        <w:t>git</w:t>
+      </w:r>
+      <w:proofErr w:type="spellEnd"/>
+      <w:r>
+        <w:rPr>
+          <w:rFonts w:ascii="Tahoma" w:hAnsi="Tahoma" w:cs="Tahoma"/>
+          <w:bCs/>
+          <w:color w:val="292F32"/>
+          <w:sz w:val="20"/>
+          <w:szCs w:val="30"/>
+          <w:shd w:val="clear" w:color="auto" w:fill="FFFFFF"/>
+        </w:rPr>
+        <w:t xml:space="preserve"> remote add origin https://github.com/aktechthoughts/simplilearn-devops-certification.git</w:t>
+      </w:r>
+      <w:bookmarkStart w:id="0" w:name="_GoBack"/>
+    </w:p>
+    <w:bookmarkEnd w:id="0"/>
     <w:p>
       <w:pPr>
         <w:pStyle w:val="ListParagraph"/>
@@ -729,8 +846,21 @@
           <w:szCs w:val="30"/>
           <w:shd w:val="clear" w:color="auto" w:fill="FFFFFF"/>
         </w:rPr>
-        <w:t xml:space="preserve"> remote add origin https://github.com/aktechthoughts/simplilearn-devops-certification.git</w:t>
-      </w:r>
+        <w:t xml:space="preserve"> </w:t>
+      </w:r>
+      <w:proofErr w:type="gramStart"/>
+      <w:r>
+        <w:rPr>
+          <w:rFonts w:ascii="Tahoma" w:hAnsi="Tahoma" w:cs="Tahoma"/>
+          <w:bCs/>
+          <w:color w:val="292F32"/>
+          <w:sz w:val="20"/>
+          <w:szCs w:val="30"/>
+          <w:shd w:val="clear" w:color="auto" w:fill="FFFFFF"/>
+        </w:rPr>
+        <w:t>add .</w:t>
+      </w:r>
+      <w:proofErr w:type="gramEnd"/>
     </w:p>
     <w:p>
       <w:pPr>
@@ -770,7 +900,7 @@
           <w:szCs w:val="30"/>
           <w:shd w:val="clear" w:color="auto" w:fill="FFFFFF"/>
         </w:rPr>
-        <w:t xml:space="preserve"> </w:t>
+        <w:t xml:space="preserve"> commit –m </w:t>
       </w:r>
       <w:proofErr w:type="gramStart"/>
       <w:r>
@@ -782,9 +912,20 @@
           <w:szCs w:val="30"/>
           <w:shd w:val="clear" w:color="auto" w:fill="FFFFFF"/>
         </w:rPr>
-        <w:t>add .</w:t>
+        <w:t>“ Initial</w:t>
       </w:r>
       <w:proofErr w:type="gramEnd"/>
+      <w:r>
+        <w:rPr>
+          <w:rFonts w:ascii="Tahoma" w:hAnsi="Tahoma" w:cs="Tahoma"/>
+          <w:bCs/>
+          <w:color w:val="292F32"/>
+          <w:sz w:val="20"/>
+          <w:szCs w:val="30"/>
+          <w:shd w:val="clear" w:color="auto" w:fill="FFFFFF"/>
+        </w:rPr>
+        <w:t xml:space="preserve"> Commit”</w:t>
+      </w:r>
     </w:p>
     <w:p>
       <w:pPr>
@@ -824,71 +965,6 @@
           <w:szCs w:val="30"/>
           <w:shd w:val="clear" w:color="auto" w:fill="FFFFFF"/>
         </w:rPr>
-        <w:t xml:space="preserve"> commit –m </w:t>
-      </w:r>
-      <w:proofErr w:type="gramStart"/>
-      <w:r>
-        <w:rPr>
-          <w:rFonts w:ascii="Tahoma" w:hAnsi="Tahoma" w:cs="Tahoma"/>
-          <w:bCs/>
-          <w:color w:val="292F32"/>
-          <w:sz w:val="20"/>
-          <w:szCs w:val="30"/>
-          <w:shd w:val="clear" w:color="auto" w:fill="FFFFFF"/>
-        </w:rPr>
-        <w:t>“ Initial</w:t>
-      </w:r>
-      <w:proofErr w:type="gramEnd"/>
-      <w:r>
-        <w:rPr>
-          <w:rFonts w:ascii="Tahoma" w:hAnsi="Tahoma" w:cs="Tahoma"/>
-          <w:bCs/>
-          <w:color w:val="292F32"/>
-          <w:sz w:val="20"/>
-          <w:szCs w:val="30"/>
-          <w:shd w:val="clear" w:color="auto" w:fill="FFFFFF"/>
-        </w:rPr>
-        <w:t xml:space="preserve"> Commit”</w:t>
-      </w:r>
-    </w:p>
-    <w:p>
-      <w:pPr>
-        <w:pStyle w:val="ListParagraph"/>
-        <w:numPr>
-          <w:ilvl w:val="1"/>
-          <w:numId w:val="2"/>
-        </w:numPr>
-        <w:rPr>
-          <w:rFonts w:ascii="Tahoma" w:hAnsi="Tahoma" w:cs="Tahoma"/>
-          <w:bCs/>
-          <w:color w:val="292F32"/>
-          <w:sz w:val="20"/>
-          <w:szCs w:val="30"/>
-          <w:shd w:val="clear" w:color="auto" w:fill="FFFFFF"/>
-        </w:rPr>
-      </w:pPr>
-      <w:proofErr w:type="spellStart"/>
-      <w:r>
-        <w:rPr>
-          <w:rFonts w:ascii="Tahoma" w:hAnsi="Tahoma" w:cs="Tahoma"/>
-          <w:bCs/>
-          <w:color w:val="292F32"/>
-          <w:sz w:val="20"/>
-          <w:szCs w:val="30"/>
-          <w:shd w:val="clear" w:color="auto" w:fill="FFFFFF"/>
-        </w:rPr>
-        <w:t>git</w:t>
-      </w:r>
-      <w:proofErr w:type="spellEnd"/>
-      <w:r>
-        <w:rPr>
-          <w:rFonts w:ascii="Tahoma" w:hAnsi="Tahoma" w:cs="Tahoma"/>
-          <w:bCs/>
-          <w:color w:val="292F32"/>
-          <w:sz w:val="20"/>
-          <w:szCs w:val="30"/>
-          <w:shd w:val="clear" w:color="auto" w:fill="FFFFFF"/>
-        </w:rPr>
         <w:t xml:space="preserve"> push --set-upstream origin master</w:t>
       </w:r>
     </w:p>
@@ -1428,7 +1504,7 @@
         </w:rPr>
         <w:t xml:space="preserve">The previous command will run the Jenkin server at localhost:8080 port and it can be accessed in the browser using </w:t>
       </w:r>
-      <w:hyperlink r:id="rId7" w:history="1">
+      <w:hyperlink r:id="rId8" w:history="1">
         <w:r>
           <w:rPr>
             <w:rStyle w:val="Hyperlink"/>
@@ -2211,7 +2287,6 @@
           <w:sz w:val="20"/>
           <w:szCs w:val="20"/>
         </w:rPr>
-        <w:lastRenderedPageBreak/>
         <w:t>      }</w:t>
       </w:r>
     </w:p>
@@ -2234,6 +2309,7 @@
           <w:sz w:val="20"/>
           <w:szCs w:val="20"/>
         </w:rPr>
+        <w:lastRenderedPageBreak/>
         <w:t>    }</w:t>
       </w:r>
     </w:p>
@@ -3570,7 +3646,7 @@
         </w:rPr>
         <w:t xml:space="preserve">Register and open </w:t>
       </w:r>
-      <w:hyperlink r:id="rId8" w:history="1">
+      <w:hyperlink r:id="rId9" w:history="1">
         <w:r>
           <w:rPr>
             <w:rStyle w:val="Hyperlink"/>
@@ -3960,11 +4036,9 @@
         </w:rPr>
         <w:t xml:space="preserve"> hub project as pipeline script in Jenkins by running the Jenkins script file.</w:t>
       </w:r>
-      <w:bookmarkStart w:id="0" w:name="_GoBack"/>
-      <w:bookmarkEnd w:id="0"/>
     </w:p>
     <w:sectPr>
-      <w:footerReference w:type="default" r:id="rId9"/>
+      <w:footerReference w:type="default" r:id="rId10"/>
       <w:pgSz w:w="12240" w:h="15840"/>
       <w:pgMar w:top="0" w:right="1440" w:bottom="1440" w:left="1440" w:header="720" w:footer="720" w:gutter="0"/>
       <w:cols w:space="720"/>
@@ -4932,7 +5006,6 @@
   <w:style w:type="character" w:default="1" w:styleId="DefaultParagraphFont">
     <w:name w:val="Default Paragraph Font"/>
     <w:uiPriority w:val="1"/>
-    <w:semiHidden/>
     <w:unhideWhenUsed/>
   </w:style>
   <w:style w:type="table" w:default="1" w:styleId="TableNormal">
@@ -5021,6 +5094,18 @@
     <w:link w:val="Footer"/>
     <w:uiPriority w:val="99"/>
     <w:rsid w:val="00045B1E"/>
+  </w:style>
+  <w:style w:type="character" w:styleId="FollowedHyperlink">
+    <w:name w:val="FollowedHyperlink"/>
+    <w:basedOn w:val="DefaultParagraphFont"/>
+    <w:uiPriority w:val="99"/>
+    <w:semiHidden/>
+    <w:unhideWhenUsed/>
+    <w:rsid w:val="00CE6894"/>
+    <w:rPr>
+      <w:color w:val="954F72" w:themeColor="followedHyperlink"/>
+      <w:u w:val="single"/>
+    </w:rPr>
   </w:style>
 </w:styles>
 </file>

</xml_diff>